<commit_message>
Add README.md, update .docx
</commit_message>
<xml_diff>
--- a/Frog.docx
+++ b/Frog.docx
@@ -89,11 +89,6 @@
       </w:r>
     </w:p>
     <w:p>
-      <w:pPr>
-        <w:rPr>
-          <w:rFonts w:hint="eastAsia"/>
-        </w:rPr>
-      </w:pPr>
       <w:r>
         <w:tab/>
       </w:r>
@@ -129,11 +124,6 @@
       </w:r>
     </w:p>
     <w:p>
-      <w:pPr>
-        <w:rPr>
-          <w:rFonts w:hint="eastAsia"/>
-        </w:rPr>
-      </w:pPr>
       <w:r>
         <w:tab/>
       </w:r>
@@ -169,11 +159,6 @@
       </w:r>
     </w:p>
     <w:p>
-      <w:pPr>
-        <w:rPr>
-          <w:rFonts w:hint="eastAsia"/>
-        </w:rPr>
-      </w:pPr>
       <w:r>
         <w:rPr>
           <w:rFonts w:hint="eastAsia"/>
@@ -191,11 +176,6 @@
       </w:r>
     </w:p>
     <w:p>
-      <w:pPr>
-        <w:rPr>
-          <w:rFonts w:hint="eastAsia"/>
-        </w:rPr>
-      </w:pPr>
       <w:r>
         <w:rPr>
           <w:rFonts w:hint="eastAsia"/>
@@ -234,14 +214,38 @@
         </w:rPr>
         <w:t>: determine which size, position of each part</w:t>
       </w:r>
-      <w:r>
-        <w:tab/>
-      </w:r>
-      <w:r>
-        <w:rPr>
-          <w:rFonts w:hint="eastAsia"/>
-        </w:rPr>
-        <w:t xml:space="preserve">&gt;&gt; </w:t>
+    </w:p>
+    <w:p>
+      <w:pPr>
+        <w:pStyle w:val="a6"/>
+        <w:numPr>
+          <w:ilvl w:val="1"/>
+          <w:numId w:val="1"/>
+        </w:numPr>
+      </w:pPr>
+      <w:r>
+        <w:t>F</w:t>
+      </w:r>
+      <w:r>
+        <w:rPr>
+          <w:rFonts w:hint="eastAsia"/>
+        </w:rPr>
+        <w:t>rog: done but need to upgrade</w:t>
+      </w:r>
+    </w:p>
+    <w:p>
+      <w:pPr>
+        <w:pStyle w:val="a6"/>
+        <w:numPr>
+          <w:ilvl w:val="1"/>
+          <w:numId w:val="1"/>
+        </w:numPr>
+      </w:pPr>
+      <w:r>
+        <w:rPr>
+          <w:rFonts w:hint="eastAsia"/>
+        </w:rPr>
+        <w:t>floor</w:t>
       </w:r>
     </w:p>
     <w:p>
@@ -262,7 +266,64 @@
           <w:b/>
           <w:bCs/>
         </w:rPr>
-        <w:t>Camera movement</w:t>
+        <w:t>User Interaction</w:t>
+      </w:r>
+    </w:p>
+    <w:p>
+      <w:pPr>
+        <w:pStyle w:val="a6"/>
+        <w:numPr>
+          <w:ilvl w:val="1"/>
+          <w:numId w:val="1"/>
+        </w:numPr>
+        <w:rPr>
+          <w:b/>
+          <w:bCs/>
+        </w:rPr>
+      </w:pPr>
+      <w:r>
+        <w:rPr>
+          <w:rFonts w:hint="eastAsia"/>
+          <w:b/>
+          <w:bCs/>
+        </w:rPr>
+        <w:t xml:space="preserve">Camera </w:t>
+      </w:r>
+      <w:r>
+        <w:rPr>
+          <w:b/>
+          <w:bCs/>
+        </w:rPr>
+        <w:t>control</w:t>
+      </w:r>
+      <w:r>
+        <w:rPr>
+          <w:rFonts w:hint="eastAsia"/>
+          <w:b/>
+          <w:bCs/>
+        </w:rPr>
+        <w:t>l with mouse</w:t>
+      </w:r>
+    </w:p>
+    <w:p>
+      <w:pPr>
+        <w:pStyle w:val="a6"/>
+        <w:numPr>
+          <w:ilvl w:val="1"/>
+          <w:numId w:val="1"/>
+        </w:numPr>
+        <w:rPr>
+          <w:b/>
+          <w:bCs/>
+        </w:rPr>
+      </w:pPr>
+      <w:r>
+        <w:rPr>
+          <w:rFonts w:hint="eastAsia"/>
+          <w:b/>
+          <w:bCs/>
+        </w:rPr>
+        <w:t>Choose which direction to jump, and which distance to jump</w:t>
       </w:r>
     </w:p>
     <w:p>
@@ -290,7 +351,7 @@
       <w:pPr>
         <w:pStyle w:val="a6"/>
         <w:numPr>
-          <w:ilvl w:val="0"/>
+          <w:ilvl w:val="1"/>
           <w:numId w:val="1"/>
         </w:numPr>
       </w:pPr>
@@ -298,13 +359,7 @@
         <w:rPr>
           <w:rFonts w:hint="eastAsia"/>
         </w:rPr>
-        <w:t>Apply lighting</w:t>
-      </w:r>
-      <w:r>
-        <w:rPr>
-          <w:rFonts w:hint="eastAsia"/>
-        </w:rPr>
-        <w:t>: using Assignment material</w:t>
+        <w:t>Frog Jump</w:t>
       </w:r>
     </w:p>
     <w:p>
@@ -314,6 +369,32 @@
           <w:ilvl w:val="0"/>
           <w:numId w:val="1"/>
         </w:numPr>
+        <w:rPr>
+          <w:strike/>
+        </w:rPr>
+      </w:pPr>
+      <w:r>
+        <w:rPr>
+          <w:rFonts w:hint="eastAsia"/>
+          <w:strike/>
+        </w:rPr>
+        <w:t>Apply lighting</w:t>
+      </w:r>
+      <w:r>
+        <w:rPr>
+          <w:rFonts w:hint="eastAsia"/>
+          <w:strike/>
+        </w:rPr>
+        <w:t>: using Assignment material</w:t>
+      </w:r>
+    </w:p>
+    <w:p>
+      <w:pPr>
+        <w:pStyle w:val="a6"/>
+        <w:numPr>
+          <w:ilvl w:val="0"/>
+          <w:numId w:val="1"/>
+        </w:numPr>
       </w:pPr>
       <w:r>
         <w:rPr>
@@ -325,11 +406,43 @@
     <w:p>
       <w:pPr>
         <w:pStyle w:val="a6"/>
-        <w:ind w:left="800"/>
-        <w:rPr>
-          <w:rFonts w:hint="eastAsia"/>
-        </w:rPr>
-      </w:pPr>
+        <w:numPr>
+          <w:ilvl w:val="1"/>
+          <w:numId w:val="1"/>
+        </w:numPr>
+      </w:pPr>
+      <w:r>
+        <w:rPr>
+          <w:rFonts w:hint="eastAsia"/>
+        </w:rPr>
+        <w:t>Frog texture</w:t>
+      </w:r>
+    </w:p>
+    <w:p>
+      <w:pPr>
+        <w:pStyle w:val="a6"/>
+        <w:numPr>
+          <w:ilvl w:val="1"/>
+          <w:numId w:val="1"/>
+        </w:numPr>
+      </w:pPr>
+      <w:r>
+        <w:rPr>
+          <w:rFonts w:hint="eastAsia"/>
+        </w:rPr>
+        <w:t>floor</w:t>
+      </w:r>
+    </w:p>
+    <w:p>
+      <w:pPr>
+        <w:ind w:left="440"/>
+      </w:pPr>
+      <w:r>
+        <w:rPr>
+          <w:rFonts w:hint="eastAsia"/>
+        </w:rPr>
+        <w:t>+ Apply global lighting(shadow)</w:t>
+      </w:r>
     </w:p>
     <w:sectPr>
       <w:pgSz w:w="11906" w:h="16838"/>
@@ -359,7 +472,7 @@
         <w:rFonts w:hint="default"/>
       </w:rPr>
     </w:lvl>
-    <w:lvl w:ilvl="1" w:tplc="04090019" w:tentative="1">
+    <w:lvl w:ilvl="1" w:tplc="04090019">
       <w:start w:val="1"/>
       <w:numFmt w:val="upperLetter"/>
       <w:lvlText w:val="%2."/>
@@ -1847,14 +1960,7 @@
 <ds:datastoreItem xmlns:ds="http://schemas.openxmlformats.org/officeDocument/2006/customXml" ds:itemID="{34102A81-DE4C-4C1C-A89F-2D2B71BCAFC4}">
   <ds:schemaRefs>
     <ds:schemaRef ds:uri="http://schemas.microsoft.com/office/2006/metadata/properties"/>
-    <ds:schemaRef ds:uri="http://www.w3.org/XML/1998/namespace"/>
-    <ds:schemaRef ds:uri="fa1ba7ab-ffe6-4a5e-85d4-ae78cfe21567"/>
-    <ds:schemaRef ds:uri="http://schemas.openxmlformats.org/package/2006/metadata/core-properties"/>
-    <ds:schemaRef ds:uri="http://schemas.microsoft.com/office/2006/documentManagement/types"/>
-    <ds:schemaRef ds:uri="http://purl.org/dc/terms/"/>
-    <ds:schemaRef ds:uri="http://purl.org/dc/elements/1.1/"/>
     <ds:schemaRef ds:uri="http://schemas.microsoft.com/office/infopath/2007/PartnerControls"/>
-    <ds:schemaRef ds:uri="http://purl.org/dc/dcmitype/"/>
   </ds:schemaRefs>
 </ds:datastoreItem>
 </file>
</xml_diff>